<commit_message>
Added a new Matrix on the Metric Page
</commit_message>
<xml_diff>
--- a/Reference List.docx
+++ b/Reference List.docx
@@ -232,15 +232,78 @@
         </w:rPr>
         <w:t xml:space="preserve"> - </w:t>
       </w:r>
-      <w:r>
-        <w:rPr>
-          <w:rFonts w:ascii="Arial" w:hAnsi="Arial" w:cs="Arial"/>
-          <w:sz w:val="24"/>
-          <w:szCs w:val="24"/>
-          <w:lang w:val="en-US"/>
-        </w:rPr>
-        <w:t>https://www.youtube.com/watch?v=n1pcH61pkfY</w:t>
-      </w:r>
+      <w:hyperlink r:id="rId9" w:history="1">
+        <w:r>
+          <w:rPr>
+            <w:rStyle w:val="Hyperlink"/>
+            <w:rFonts w:ascii="Arial" w:hAnsi="Arial" w:cs="Arial"/>
+            <w:sz w:val="24"/>
+            <w:szCs w:val="24"/>
+            <w:lang w:val="en-US"/>
+          </w:rPr>
+          <w:t>https://www.youtube.com/watch?v=n1pcH61pkfY</w:t>
+        </w:r>
+      </w:hyperlink>
+    </w:p>
+    <w:p>
+      <w:pPr>
+        <w:pStyle w:val="ListParagraph"/>
+        <w:numPr>
+          <w:ilvl w:val="0"/>
+          <w:numId w:val="1"/>
+        </w:numPr>
+        <w:rPr>
+          <w:rFonts w:ascii="Arial" w:hAnsi="Arial" w:cs="Arial"/>
+          <w:sz w:val="24"/>
+          <w:szCs w:val="24"/>
+          <w:lang w:val="en-US"/>
+        </w:rPr>
+      </w:pPr>
+      <w:r>
+        <w:rPr>
+          <w:rFonts w:ascii="Arial" w:hAnsi="Arial" w:cs="Arial"/>
+          <w:sz w:val="24"/>
+          <w:szCs w:val="24"/>
+          <w:lang w:val="en-US"/>
+        </w:rPr>
+        <w:t>Count Specific Items in a column Power BI</w:t>
+      </w:r>
+      <w:r>
+        <w:rPr>
+          <w:rFonts w:ascii="Arial" w:hAnsi="Arial" w:cs="Arial"/>
+          <w:sz w:val="24"/>
+          <w:szCs w:val="24"/>
+          <w:lang w:val="en-US"/>
+        </w:rPr>
+        <w:t xml:space="preserve"> - </w:t>
+      </w:r>
+      <w:hyperlink r:id="rId10" w:history="1">
+        <w:r>
+          <w:rPr>
+            <w:rStyle w:val="Hyperlink"/>
+            <w:rFonts w:ascii="Arial" w:hAnsi="Arial" w:cs="Arial"/>
+            <w:sz w:val="24"/>
+            <w:szCs w:val="24"/>
+            <w:lang w:val="en-US"/>
+          </w:rPr>
+          <w:t>https://www.youtube.com/watch?v=nyp758-R1Cc</w:t>
+        </w:r>
+      </w:hyperlink>
+    </w:p>
+    <w:p>
+      <w:pPr>
+        <w:pStyle w:val="ListParagraph"/>
+        <w:numPr>
+          <w:ilvl w:val="0"/>
+          <w:numId w:val="1"/>
+        </w:numPr>
+        <w:rPr>
+          <w:rFonts w:ascii="Arial" w:hAnsi="Arial" w:cs="Arial"/>
+          <w:sz w:val="24"/>
+          <w:szCs w:val="24"/>
+          <w:lang w:val="en-US"/>
+        </w:rPr>
+      </w:pPr>
     </w:p>
     <w:sectPr>
       <w:pgSz w:w="11906" w:h="16838"/>

</xml_diff>

<commit_message>
Updated the Device Monitoring page and added visuals
</commit_message>
<xml_diff>
--- a/Reference List.docx
+++ b/Reference List.docx
@@ -287,6 +287,71 @@
             <w:lang w:val="en-US"/>
           </w:rPr>
           <w:t>https://www.youtube.com/watch?v=nyp758-R1Cc</w:t>
+        </w:r>
+      </w:hyperlink>
+    </w:p>
+    <w:p>
+      <w:pPr>
+        <w:pStyle w:val="ListParagraph"/>
+        <w:numPr>
+          <w:ilvl w:val="0"/>
+          <w:numId w:val="1"/>
+        </w:numPr>
+        <w:rPr>
+          <w:rFonts w:ascii="Arial" w:hAnsi="Arial" w:cs="Arial"/>
+          <w:sz w:val="24"/>
+          <w:szCs w:val="24"/>
+          <w:lang w:val="en-US"/>
+        </w:rPr>
+      </w:pPr>
+      <w:r>
+        <w:rPr>
+          <w:rFonts w:ascii="Arial" w:hAnsi="Arial" w:cs="Arial"/>
+          <w:sz w:val="24"/>
+          <w:szCs w:val="24"/>
+          <w:lang w:val="en-US"/>
+        </w:rPr>
+        <w:t xml:space="preserve">DAX Fridays! #78: When should I use </w:t>
+      </w:r>
+      <w:proofErr w:type="gramStart"/>
+      <w:r>
+        <w:rPr>
+          <w:rFonts w:ascii="Arial" w:hAnsi="Arial" w:cs="Arial"/>
+          <w:sz w:val="24"/>
+          <w:szCs w:val="24"/>
+          <w:lang w:val="en-US"/>
+        </w:rPr>
+        <w:t>FILTER(</w:t>
+      </w:r>
+      <w:proofErr w:type="gramEnd"/>
+      <w:r>
+        <w:rPr>
+          <w:rFonts w:ascii="Arial" w:hAnsi="Arial" w:cs="Arial"/>
+          <w:sz w:val="24"/>
+          <w:szCs w:val="24"/>
+          <w:lang w:val="en-US"/>
+        </w:rPr>
+        <w:t>) with CALCULATE?</w:t>
+      </w:r>
+      <w:r>
+        <w:rPr>
+          <w:rFonts w:ascii="Arial" w:hAnsi="Arial" w:cs="Arial"/>
+          <w:sz w:val="24"/>
+          <w:szCs w:val="24"/>
+          <w:lang w:val="en-US"/>
+        </w:rPr>
+        <w:t xml:space="preserve"> - </w:t>
+      </w:r>
+      <w:hyperlink r:id="rId11" w:history="1">
+        <w:r>
+          <w:rPr>
+            <w:rStyle w:val="Hyperlink"/>
+            <w:rFonts w:ascii="Arial" w:hAnsi="Arial" w:cs="Arial"/>
+            <w:sz w:val="24"/>
+            <w:szCs w:val="24"/>
+            <w:lang w:val="en-US"/>
+          </w:rPr>
+          <w:t>https://www.youtube.com/watch?v=ewjRItLlgG8</w:t>
         </w:r>
       </w:hyperlink>
     </w:p>

</xml_diff>

<commit_message>
Final Updates on Device Monitoring and Device Registration
</commit_message>
<xml_diff>
--- a/Reference List.docx
+++ b/Reference List.docx
@@ -352,6 +352,62 @@
             <w:lang w:val="en-US"/>
           </w:rPr>
           <w:t>https://www.youtube.com/watch?v=ewjRItLlgG8</w:t>
+        </w:r>
+      </w:hyperlink>
+    </w:p>
+    <w:p>
+      <w:pPr>
+        <w:pStyle w:val="ListParagraph"/>
+        <w:numPr>
+          <w:ilvl w:val="0"/>
+          <w:numId w:val="1"/>
+        </w:numPr>
+        <w:rPr>
+          <w:rFonts w:ascii="Arial" w:hAnsi="Arial" w:cs="Arial"/>
+          <w:sz w:val="24"/>
+          <w:szCs w:val="24"/>
+          <w:lang w:val="en-US"/>
+        </w:rPr>
+      </w:pPr>
+      <w:r>
+        <w:rPr>
+          <w:rFonts w:ascii="Arial" w:hAnsi="Arial" w:cs="Arial"/>
+          <w:sz w:val="24"/>
+          <w:szCs w:val="24"/>
+          <w:lang w:val="en-US"/>
+        </w:rPr>
+        <w:t xml:space="preserve">How to Calculate or Summarize Values Between Two Dates using Power BI DAX function </w:t>
+      </w:r>
+      <w:proofErr w:type="spellStart"/>
+      <w:r>
+        <w:rPr>
+          <w:rFonts w:ascii="Arial" w:hAnsi="Arial" w:cs="Arial"/>
+          <w:sz w:val="24"/>
+          <w:szCs w:val="24"/>
+          <w:lang w:val="en-US"/>
+        </w:rPr>
+        <w:t>DatesBetween</w:t>
+      </w:r>
+      <w:proofErr w:type="spellEnd"/>
+      <w:r>
+        <w:rPr>
+          <w:rFonts w:ascii="Arial" w:hAnsi="Arial" w:cs="Arial"/>
+          <w:sz w:val="24"/>
+          <w:szCs w:val="24"/>
+          <w:lang w:val="en-US"/>
+        </w:rPr>
+        <w:t xml:space="preserve"> - </w:t>
+      </w:r>
+      <w:hyperlink r:id="rId12" w:history="1">
+        <w:r>
+          <w:rPr>
+            <w:rStyle w:val="Hyperlink"/>
+            <w:rFonts w:ascii="Arial" w:hAnsi="Arial" w:cs="Arial"/>
+            <w:sz w:val="24"/>
+            <w:szCs w:val="24"/>
+            <w:lang w:val="en-US"/>
+          </w:rPr>
+          <w:t>https://www.youtube.com/watch?v=RH785pBFwDI</w:t>
         </w:r>
       </w:hyperlink>
     </w:p>

</xml_diff>